<commit_message>
Updated Report with how the work was divided
</commit_message>
<xml_diff>
--- a/REPORT.docx
+++ b/REPORT.docx
@@ -97,16 +97,7 @@
           <w:sz w:val="32"/>
           <w:szCs w:val="32"/>
         </w:rPr>
-        <w:t xml:space="preserve">A project for </w:t>
-      </w:r>
-      <w:r>
-        <w:rPr>
-          <w:rFonts w:asciiTheme="majorHAnsi" w:hAnsiTheme="majorHAnsi" w:cs="Times"/>
-          <w:color w:val="000000"/>
-          <w:sz w:val="32"/>
-          <w:szCs w:val="32"/>
-        </w:rPr>
-        <w:t>CSEN702 Microprocessors</w:t>
+        <w:t>A project for CSEN702 Microprocessors</w:t>
       </w:r>
     </w:p>
     <w:p>
@@ -199,8 +190,6 @@
           <w:szCs w:val="36"/>
         </w:rPr>
       </w:pPr>
-      <w:bookmarkStart w:id="0" w:name="_GoBack"/>
-      <w:bookmarkEnd w:id="0"/>
       <w:r>
         <w:rPr>
           <w:rFonts w:cstheme="majorBidi"/>
@@ -464,6 +453,175 @@
         <w:t>Bahaa</w:t>
       </w:r>
       <w:proofErr w:type="spellEnd"/>
+    </w:p>
+    <w:p>
+      <w:pPr>
+        <w:rPr>
+          <w:rFonts w:cstheme="majorBidi"/>
+          <w:color w:val="000000"/>
+          <w:sz w:val="36"/>
+          <w:szCs w:val="36"/>
+        </w:rPr>
+      </w:pPr>
+      <w:r>
+        <w:rPr>
+          <w:rFonts w:cstheme="majorBidi"/>
+          <w:color w:val="000000"/>
+          <w:sz w:val="36"/>
+          <w:szCs w:val="36"/>
+        </w:rPr>
+        <w:br w:type="page"/>
+      </w:r>
+      <w:r>
+        <w:rPr>
+          <w:rFonts w:cstheme="majorBidi"/>
+          <w:color w:val="000000"/>
+          <w:sz w:val="36"/>
+          <w:szCs w:val="36"/>
+        </w:rPr>
+        <w:lastRenderedPageBreak/>
+        <w:t>How the work was divided:</w:t>
+      </w:r>
+    </w:p>
+    <w:p>
+      <w:pPr>
+        <w:pStyle w:val="ListParagraph"/>
+        <w:numPr>
+          <w:ilvl w:val="0"/>
+          <w:numId w:val="1"/>
+        </w:numPr>
+        <w:rPr>
+          <w:rFonts w:cstheme="majorBidi"/>
+          <w:color w:val="000000"/>
+          <w:sz w:val="36"/>
+          <w:szCs w:val="36"/>
+        </w:rPr>
+      </w:pPr>
+      <w:r>
+        <w:rPr>
+          <w:rFonts w:cstheme="majorBidi"/>
+          <w:color w:val="000000"/>
+          <w:sz w:val="36"/>
+          <w:szCs w:val="36"/>
+        </w:rPr>
+        <w:t>Memory Hierarchy: Ahmed Tarek</w:t>
+      </w:r>
+    </w:p>
+    <w:p>
+      <w:pPr>
+        <w:pStyle w:val="ListParagraph"/>
+        <w:numPr>
+          <w:ilvl w:val="0"/>
+          <w:numId w:val="1"/>
+        </w:numPr>
+        <w:rPr>
+          <w:rFonts w:cstheme="majorBidi"/>
+          <w:color w:val="000000"/>
+          <w:sz w:val="36"/>
+          <w:szCs w:val="36"/>
+        </w:rPr>
+      </w:pPr>
+      <w:r>
+        <w:rPr>
+          <w:rFonts w:cstheme="majorBidi"/>
+          <w:color w:val="000000"/>
+          <w:sz w:val="36"/>
+          <w:szCs w:val="36"/>
+        </w:rPr>
+        <w:t>Functional Units: Ahmed Tarek</w:t>
+      </w:r>
+    </w:p>
+    <w:p>
+      <w:pPr>
+        <w:pStyle w:val="ListParagraph"/>
+        <w:numPr>
+          <w:ilvl w:val="0"/>
+          <w:numId w:val="1"/>
+        </w:numPr>
+        <w:rPr>
+          <w:rFonts w:cstheme="majorBidi"/>
+          <w:color w:val="000000"/>
+          <w:sz w:val="36"/>
+          <w:szCs w:val="36"/>
+        </w:rPr>
+      </w:pPr>
+      <w:proofErr w:type="spellStart"/>
+      <w:r>
+        <w:rPr>
+          <w:rFonts w:cstheme="majorBidi"/>
+          <w:color w:val="000000"/>
+          <w:sz w:val="36"/>
+          <w:szCs w:val="36"/>
+        </w:rPr>
+        <w:t>Tomasulo</w:t>
+      </w:r>
+      <w:proofErr w:type="spellEnd"/>
+      <w:r>
+        <w:rPr>
+          <w:rFonts w:cstheme="majorBidi"/>
+          <w:color w:val="000000"/>
+          <w:sz w:val="36"/>
+          <w:szCs w:val="36"/>
+        </w:rPr>
+        <w:t xml:space="preserve">: Mostafa Ibrahim, Nada </w:t>
+      </w:r>
+      <w:proofErr w:type="spellStart"/>
+      <w:r>
+        <w:rPr>
+          <w:rFonts w:cstheme="majorBidi"/>
+          <w:color w:val="000000"/>
+          <w:sz w:val="36"/>
+          <w:szCs w:val="36"/>
+        </w:rPr>
+        <w:t>Bahaa</w:t>
+      </w:r>
+      <w:proofErr w:type="spellEnd"/>
+      <w:r>
+        <w:rPr>
+          <w:rFonts w:cstheme="majorBidi"/>
+          <w:color w:val="000000"/>
+          <w:sz w:val="36"/>
+          <w:szCs w:val="36"/>
+        </w:rPr>
+        <w:t xml:space="preserve">, Omar </w:t>
+      </w:r>
+      <w:proofErr w:type="spellStart"/>
+      <w:r>
+        <w:rPr>
+          <w:rFonts w:cstheme="majorBidi"/>
+          <w:color w:val="000000"/>
+          <w:sz w:val="36"/>
+          <w:szCs w:val="36"/>
+        </w:rPr>
+        <w:t>Yousry</w:t>
+      </w:r>
+      <w:proofErr w:type="spellEnd"/>
+    </w:p>
+    <w:p>
+      <w:pPr>
+        <w:pStyle w:val="ListParagraph"/>
+        <w:numPr>
+          <w:ilvl w:val="0"/>
+          <w:numId w:val="1"/>
+        </w:numPr>
+        <w:rPr>
+          <w:rFonts w:cstheme="majorBidi"/>
+          <w:color w:val="000000"/>
+          <w:sz w:val="36"/>
+          <w:szCs w:val="36"/>
+        </w:rPr>
+      </w:pPr>
+      <w:r>
+        <w:rPr>
+          <w:rFonts w:cstheme="majorBidi"/>
+          <w:color w:val="000000"/>
+          <w:sz w:val="36"/>
+          <w:szCs w:val="36"/>
+        </w:rPr>
+        <w:t>Utilities: Ahmed Tarek</w:t>
+      </w:r>
+      <w:bookmarkStart w:id="0" w:name="_GoBack"/>
+      <w:bookmarkEnd w:id="0"/>
     </w:p>
     <w:sectPr>
       <w:pgSz w:w="12240" w:h="15840"/>

</xml_diff>

<commit_message>
update REPORT -> work division
</commit_message>
<xml_diff>
--- a/REPORT.docx
+++ b/REPORT.docx
@@ -515,8 +515,10 @@
           <w:sz w:val="36"/>
           <w:szCs w:val="36"/>
         </w:rPr>
-        <w:t>Mostafa Ibrahim</w:t>
-      </w:r>
+        <w:t>Nadeen</w:t>
+      </w:r>
+      <w:bookmarkStart w:id="0" w:name="_GoBack"/>
+      <w:bookmarkEnd w:id="0"/>
     </w:p>
     <w:p>
       <w:pPr>
@@ -5541,25 +5543,7 @@
           <w:sz w:val="36"/>
           <w:szCs w:val="36"/>
         </w:rPr>
-        <w:t xml:space="preserve">Supports </w:t>
-      </w:r>
-      <w:r>
-        <w:rPr>
-          <w:rFonts w:cstheme="majorBidi"/>
-          <w:color w:val="000000"/>
-          <w:sz w:val="36"/>
-          <w:szCs w:val="36"/>
-        </w:rPr>
-        <w:t>labels</w:t>
-      </w:r>
-      <w:r>
-        <w:rPr>
-          <w:rFonts w:cstheme="majorBidi"/>
-          <w:color w:val="000000"/>
-          <w:sz w:val="36"/>
-          <w:szCs w:val="36"/>
-        </w:rPr>
-        <w:t>.</w:t>
+        <w:t>Supports labels.</w:t>
       </w:r>
     </w:p>
     <w:p>
@@ -5681,8 +5665,6 @@
           <w:szCs w:val="36"/>
         </w:rPr>
       </w:pPr>
-      <w:bookmarkStart w:id="0" w:name="_GoBack"/>
-      <w:bookmarkEnd w:id="0"/>
     </w:p>
     <w:p>
       <w:pPr>
@@ -6278,18 +6260,7 @@
           <w:sz w:val="44"/>
           <w:szCs w:val="44"/>
         </w:rPr>
-        <w:t>Tomasulo</w:t>
-      </w:r>
-      <w:r>
-        <w:rPr>
-          <w:rFonts w:asciiTheme="majorBidi" w:hAnsiTheme="majorBidi" w:cstheme="majorBidi"/>
-          <w:i/>
-          <w:iCs/>
-          <w:color w:val="000000"/>
-          <w:sz w:val="44"/>
-          <w:szCs w:val="44"/>
-        </w:rPr>
-        <w:t>:</w:t>
+        <w:t>Tomasulo:</w:t>
       </w:r>
     </w:p>
     <w:p>

</xml_diff>